<commit_message>
section 12 with brightness slider
</commit_message>
<xml_diff>
--- a/books/ever_diamond.docx
+++ b/books/ever_diamond.docx
@@ -699,7 +699,15 @@
         <w:ind w:firstLine="360"/>
       </w:pPr>
       <w:r>
-        <w:t>He sits back in his seat for a moment and starts twitting with a ting that appears heavier than an ordinary ting, he seemed to be deep in thought. I looked over a her and she was playing with her Magical Wrench. He taps her on the shoulder, and she jumps. "I would like you to have this, it will protect you." He holds out his hand in a fist so she can't see the ring inside. Trusting him she holds her hand under his, he drops the ring. The weight of the ring makes her hand drop a little.</w:t>
+        <w:t xml:space="preserve">He sits back in his seat for a moment and starts twitting with a ting that appears heavier than an ordinary ting, he seemed to be deep in thought. I looked over </w:t>
+      </w:r>
+      <w:proofErr w:type="spellStart"/>
+      <w:r>
+        <w:t>a</w:t>
+      </w:r>
+      <w:proofErr w:type="spellEnd"/>
+      <w:r>
+        <w:t xml:space="preserve"> her and she was playing with her Magical Wrench. He taps her on the shoulder, and she jumps. "I would like you to have this, it will protect you." He holds out his hand in a fist so she can't see the ring inside. Trusting him she holds her hand under his, he drops the ring. The weight of the ring makes her hand drop a little.</w:t>
       </w:r>
     </w:p>
     <w:p>
@@ -976,7 +984,15 @@
       </w:pPr>
       <w:r>
         <w:lastRenderedPageBreak/>
-        <w:t>"It can only go so far into the future. To see the present poke the table in the center of the ring and move the ring around like a computer mouse." Try to teleport this note to Cassie, she's in Math class right now." She puts her finger in the center of the ring and the center becomes a minimap. Math was in the same hall so she found it quickly. Focusing in on Cassie and giving her the note was easier than she thought. "Very good! Cassie will also need this." handing her a blue tear shaped rock that looked like sapphire.</w:t>
+        <w:t xml:space="preserve">"It can only go so far into the future. To see the present poke the table in the center of the ring and move the ring around like a computer mouse." Try to teleport this note to Cassie, she's in Math class right now." She puts her finger in the center of the ring and the center becomes a </w:t>
+      </w:r>
+      <w:proofErr w:type="spellStart"/>
+      <w:r>
+        <w:t>minimap</w:t>
+      </w:r>
+      <w:proofErr w:type="spellEnd"/>
+      <w:r>
+        <w:t>. Math was in the same hall so she found it quickly. Focusing in on Cassie and giving her the note was easier than she thought. "Very good! Cassie will also need this." handing her a blue tear shaped rock that looked like sapphire.</w:t>
       </w:r>
     </w:p>
     <w:p>
@@ -1011,7 +1027,15 @@
         <w:t>4-inch</w:t>
       </w:r>
       <w:r>
-        <w:t xml:space="preserve"> key and instantly recognized it as a keyblade because of the gold chain at the end of it. The note read:</w:t>
+        <w:t xml:space="preserve"> key and instantly recognized it as a </w:t>
+      </w:r>
+      <w:proofErr w:type="spellStart"/>
+      <w:r>
+        <w:t>keyblade</w:t>
+      </w:r>
+      <w:proofErr w:type="spellEnd"/>
+      <w:r>
+        <w:t xml:space="preserve"> because of the gold chain at the end of it. The note read:</w:t>
       </w:r>
     </w:p>
     <w:p>
@@ -1088,7 +1112,23 @@
         <w:ind w:firstLine="360"/>
       </w:pPr>
       <w:r>
-        <w:t>When the bell finally rang, Cassie was walking toward the Art room when she heard screams of fear. There was a gunshot from a handgun and she saw Pony fall to the ground. Cassie remembered her keyblade and grabbed it off the chain around her neck. After about a second the keyblade started to glow a bright mystical light. The key blade went from 4 inches to about 4 feet. No wit actually had a sharp blade. She ran up to see who the shooter was, Matthew. He started running away with something in his left hand, gun in right. Cassie started running after him but she wasn't fast enough to catch him. She stopped to see what was in his hand, it was the black oak box. Her heart began to race. If he found out whet the ring could do, why would all be killed.</w:t>
+        <w:t xml:space="preserve">When the bell finally rang, Cassie was walking toward the Art room when she heard screams of fear. There was a gunshot from a handgun and she saw Pony fall to the ground. Cassie remembered her </w:t>
+      </w:r>
+      <w:proofErr w:type="spellStart"/>
+      <w:r>
+        <w:t>keyblade</w:t>
+      </w:r>
+      <w:proofErr w:type="spellEnd"/>
+      <w:r>
+        <w:t xml:space="preserve"> and grabbed it off the chain around her neck. After about a second the </w:t>
+      </w:r>
+      <w:proofErr w:type="spellStart"/>
+      <w:r>
+        <w:t>keyblade</w:t>
+      </w:r>
+      <w:proofErr w:type="spellEnd"/>
+      <w:r>
+        <w:t xml:space="preserve"> started to glow a bright mystical light. The key blade went from 4 inches to about 4 feet. No wit actually had a sharp blade. She ran up to see who the shooter was, Matthew. He started running away with something in his left hand, gun in right. Cassie started running after him but she wasn't fast enough to catch him. She stopped to see what was in his hand, it was the black oak box. Her heart began to race. If he found out whet the ring could do, why would all be killed.</w:t>
       </w:r>
     </w:p>
     <w:p>
@@ -1188,7 +1228,13 @@
         <w:t>mentioned</w:t>
       </w:r>
       <w:r>
-        <w:t xml:space="preserve"> the Ever Diamond, they would be worse off then Pony. “Do you know of any </w:t>
+        <w:t xml:space="preserve"> the Ever Diamond, they would be worse off </w:t>
+      </w:r>
+      <w:r>
+        <w:t>than</w:t>
+      </w:r>
+      <w:r>
+        <w:t xml:space="preserve"> Pony. “Do you know of any </w:t>
       </w:r>
       <w:r>
         <w:t>reason</w:t>
@@ -1197,7 +1243,19 @@
         <w:t xml:space="preserve"> that he would do this?” One policeman asked. The two </w:t>
       </w:r>
       <w:r>
-        <w:t>girls looked at one another as if searching go the answer. Brittany shook her head. “If you think of anything else you can call us.” And one of the men handed the girls a card with his name and number on it. Something catches Brittany’s eye but she tries not to look. She motions for Cassie to hide the Ever Diamond. Cassie looks over at the ring from the corner of her eye. At first, she didn’t move but hen the police man turns to look around at the scene. Very quickly Cassie grabs something out of her pocket and hands it to Brittany. The police man turns around and looks at them. “When she (pointing at Pony) wakes up could you give this to her.” Brittany said holding out her hand to show a tear shaped sapphire with a short silver chain at the top of it. “Tell her its an Angel’s tear drop.”</w:t>
+        <w:t xml:space="preserve">girls looked at one another as if searching go the answer. Brittany shook her head. “If you think of anything else you can call us.” And one of the men handed the girls a card with his name and number on it. Something catches Brittany’s eye but she tries not to look. She motions for Cassie to hide the Ever Diamond. Cassie looks over at the ring from the corner of her eye. At first, she didn’t move but </w:t>
+      </w:r>
+      <w:r>
+        <w:t>when</w:t>
+      </w:r>
+      <w:r>
+        <w:t xml:space="preserve"> the police man turns to look around at the scene. Very quickly Cassie grabs something out of her pocket and hands it to Brittany. The police man turns around and looks at them. “When she (pointing at Pony) wakes up could you give this to her.” Brittany said holding out her hand to show a tear shaped sapphire with a short silver chain at the top of it. “Tell her </w:t>
+      </w:r>
+      <w:r>
+        <w:t>it’s</w:t>
+      </w:r>
+      <w:r>
+        <w:t xml:space="preserve"> an Angel’s tear drop.”</w:t>
       </w:r>
     </w:p>
     <w:p>
@@ -1229,7 +1287,13 @@
         <w:t>ge</w:t>
       </w:r>
       <w:r>
-        <w:t xml:space="preserve">r that </w:t>
+        <w:t xml:space="preserve">r </w:t>
+      </w:r>
+      <w:r>
+        <w:t>than</w:t>
+      </w:r>
+      <w:r>
+        <w:t xml:space="preserve"> </w:t>
       </w:r>
       <w:r>
         <w:t>necessary</w:t>
@@ -1418,15 +1482,31 @@
         <w:ind w:firstLine="360"/>
       </w:pPr>
       <w:r>
-        <w:t>She had to think for a moment, “Am I in trouble for using my keyblade? Nobody was really hurt. “Yes, that is correct.”</w:t>
-      </w:r>
-    </w:p>
-    <w:p>
-      <w:pPr>
-        <w:ind w:firstLine="360"/>
-      </w:pPr>
-      <w:r>
-        <w:t>“I saw you two,” pointing at Cassie and Brittany, “you did very well trying to catch the man who did this, for that I’m going to cut you a break.”</w:t>
+        <w:t xml:space="preserve">She had to think for a moment, “Am I in trouble for using my </w:t>
+      </w:r>
+      <w:proofErr w:type="spellStart"/>
+      <w:r>
+        <w:t>keyblade</w:t>
+      </w:r>
+      <w:proofErr w:type="spellEnd"/>
+      <w:r>
+        <w:t>? Nobody was really hurt. “Yes, that is correct.”</w:t>
+      </w:r>
+    </w:p>
+    <w:p>
+      <w:pPr>
+        <w:ind w:firstLine="360"/>
+      </w:pPr>
+      <w:r>
+        <w:t xml:space="preserve">“I saw you two,” pointing at Cassie and Brittany, “you did very well </w:t>
+      </w:r>
+      <w:proofErr w:type="gramStart"/>
+      <w:r>
+        <w:t>trying</w:t>
+      </w:r>
+      <w:proofErr w:type="gramEnd"/>
+      <w:r>
+        <w:t xml:space="preserve"> to catch the man who did this, for that I’m going to cut you a break.”</w:t>
       </w:r>
     </w:p>
     <w:p>
@@ -1651,7 +1731,13 @@
         <w:ind w:firstLine="360"/>
       </w:pPr>
       <w:r>
-        <w:t>“She had just woken up about 10 minutes ago. As promised, I gave her the rea drop. I was just telling her about my horses from when I was a young child. She seems to be going good.” There were a few moments of silence. “I guess I should get back to work.” And with that said he leave.</w:t>
+        <w:t>“She had just woken up about 10 minutes ago. As promised, I gave her the rea drop. I was just telling her about my horses from when I was a young child. She seems to be goin</w:t>
+      </w:r>
+      <w:r>
+        <w:t>g well.</w:t>
+      </w:r>
+      <w:r>
+        <w:t>” There were a few moments of silence. “I guess I should get back to work.” And with that said he leave.</w:t>
       </w:r>
     </w:p>
     <w:p>
@@ -1928,7 +2014,23 @@
         <w:t>classroom</w:t>
       </w:r>
       <w:r>
-        <w:t xml:space="preserve">. The attacker tried to take the keyblade from her necklace but she already had it in her hand. She bits him in the face with the handle of the keyblade and knocks him out. She </w:t>
+        <w:t xml:space="preserve">. The attacker tried to take the </w:t>
+      </w:r>
+      <w:proofErr w:type="spellStart"/>
+      <w:r>
+        <w:t>keyblade</w:t>
+      </w:r>
+      <w:proofErr w:type="spellEnd"/>
+      <w:r>
+        <w:t xml:space="preserve"> from her necklace but she already had it in her hand. She bits him in the face with the handle of the </w:t>
+      </w:r>
+      <w:proofErr w:type="spellStart"/>
+      <w:r>
+        <w:t>keyblade</w:t>
+      </w:r>
+      <w:proofErr w:type="spellEnd"/>
+      <w:r>
+        <w:t xml:space="preserve"> and knocks him out. She </w:t>
       </w:r>
       <w:r>
         <w:t>goes</w:t>
@@ -1964,8 +2066,262 @@
       <w:r>
         <w:t xml:space="preserve">Tom was over at Steven’s house talking business. “I’m not exactly </w:t>
       </w:r>
-    </w:p>
-    <w:p/>
+      <w:r>
+        <w:t>sure what’s going on yet but I was told we need som3eone to help catch a man, a killer not less. Brittany had filled him in on some details but she didn’t say who was shot, so he still didn’t know what the big deal was.</w:t>
+      </w:r>
+    </w:p>
+    <w:p>
+      <w:pPr>
+        <w:ind w:firstLine="360"/>
+      </w:pPr>
+      <w:r>
+        <w:t>“What kind of killer?”</w:t>
+      </w:r>
+    </w:p>
+    <w:p>
+      <w:pPr>
+        <w:ind w:firstLine="360"/>
+      </w:pPr>
+      <w:r>
+        <w:t>“One that kills people!”</w:t>
+      </w:r>
+    </w:p>
+    <w:p>
+      <w:pPr>
+        <w:ind w:firstLine="360"/>
+      </w:pPr>
+      <w:r>
+        <w:t>“No, I mean where, when why how, who and I hope people.”</w:t>
+      </w:r>
+    </w:p>
+    <w:p>
+      <w:pPr>
+        <w:ind w:firstLine="360"/>
+      </w:pPr>
+      <w:r>
+        <w:t>Tom thinks for a moment then quickly says, “Matthew, with a handgun at school for an invaluable object.”</w:t>
+      </w:r>
+    </w:p>
+    <w:p>
+      <w:pPr>
+        <w:ind w:firstLine="360"/>
+      </w:pPr>
+      <w:r>
+        <w:t>“I’ll do it but it comes with a price, say about 100 dollars today plus 25 for each extra day.”</w:t>
+      </w:r>
+    </w:p>
+    <w:p>
+      <w:pPr>
+        <w:ind w:firstLine="360"/>
+      </w:pPr>
+      <w:r>
+        <w:t>“Is that dead or alive?” Tom asks.</w:t>
+      </w:r>
+    </w:p>
+    <w:p>
+      <w:pPr>
+        <w:ind w:firstLine="360"/>
+      </w:pPr>
+      <w:r>
+        <w:t>“That’s if I even catch him.”</w:t>
+      </w:r>
+    </w:p>
+    <w:p>
+      <w:pPr>
+        <w:ind w:firstLine="360"/>
+      </w:pPr>
+      <w:r>
+        <w:t>“We want him alive.”</w:t>
+      </w:r>
+    </w:p>
+    <w:p>
+      <w:pPr>
+        <w:ind w:firstLine="360"/>
+      </w:pPr>
+      <w:r>
+        <w:t>“Then $65 a day, plus $250 for when I catch him.”</w:t>
+      </w:r>
+    </w:p>
+    <w:p>
+      <w:pPr>
+        <w:ind w:firstLine="360"/>
+      </w:pPr>
+      <w:r>
+        <w:t xml:space="preserve">“Ok, let me write that down.” Tom takes out another </w:t>
+      </w:r>
+      <w:r>
+        <w:t>piece of paper and writes it down. “May I use your phone?”</w:t>
+      </w:r>
+    </w:p>
+    <w:p>
+      <w:pPr>
+        <w:ind w:firstLine="360"/>
+      </w:pPr>
+      <w:r>
+        <w:t>“Go right ahead.” Steven says.</w:t>
+      </w:r>
+    </w:p>
+    <w:p>
+      <w:pPr>
+        <w:ind w:firstLine="360"/>
+      </w:pPr>
+      <w:r>
+        <w:t>Tom goes into the kitchen and picks up the phone and dials Brittany’s phone number.</w:t>
+      </w:r>
+    </w:p>
+    <w:p>
+      <w:pPr>
+        <w:ind w:firstLine="360"/>
+      </w:pPr>
+    </w:p>
+    <w:p>
+      <w:pPr>
+        <w:pBdr>
+          <w:bottom w:val="single" w:sz="6" w:space="1" w:color="auto"/>
+        </w:pBdr>
+        <w:jc w:val="center"/>
+      </w:pPr>
+      <w:r>
+        <w:t>ELEVAN</w:t>
+      </w:r>
+    </w:p>
+    <w:p>
+      <w:pPr>
+        <w:ind w:firstLine="360"/>
+      </w:pPr>
+      <w:r>
+        <w:t xml:space="preserve">At the hospital Teagan and Brittany are headed back to Pony’s room where Brittany’s cell phone rings. She </w:t>
+      </w:r>
+      <w:r>
+        <w:t>answers.” Hello</w:t>
+      </w:r>
+      <w:r>
+        <w:t>?”</w:t>
+      </w:r>
+    </w:p>
+    <w:p>
+      <w:pPr>
+        <w:ind w:firstLine="360"/>
+      </w:pPr>
+      <w:r>
+        <w:t>“Yeah, it’s Tom.”</w:t>
+      </w:r>
+    </w:p>
+    <w:p>
+      <w:pPr>
+        <w:ind w:firstLine="360"/>
+      </w:pPr>
+      <w:r>
+        <w:t>“And what did Steven say?”</w:t>
+      </w:r>
+    </w:p>
+    <w:p>
+      <w:pPr>
+        <w:ind w:firstLine="360"/>
+      </w:pPr>
+      <w:r>
+        <w:lastRenderedPageBreak/>
+        <w:t>“He said he’d do it for $65 a day plus $250 for when he catches the guy.”</w:t>
+      </w:r>
+    </w:p>
+    <w:p>
+      <w:pPr>
+        <w:ind w:firstLine="360"/>
+      </w:pPr>
+      <w:r>
+        <w:t xml:space="preserve">“Tell him it is not a </w:t>
+      </w:r>
+      <w:r>
+        <w:t>deal;</w:t>
+      </w:r>
+      <w:r>
+        <w:t xml:space="preserve"> we’ll pick you up in about 30 minutes.” They were outside Pony’s door when they were talking.</w:t>
+      </w:r>
+    </w:p>
+    <w:p>
+      <w:pPr>
+        <w:ind w:firstLine="360"/>
+      </w:pPr>
+      <w:r>
+        <w:t>From Pony’s room, “was that Tom?”</w:t>
+      </w:r>
+    </w:p>
+    <w:p>
+      <w:pPr>
+        <w:ind w:firstLine="360"/>
+      </w:pPr>
+      <w:r>
+        <w:t>Brittany tried to change the subject, “Have you named the new colt yet?”</w:t>
+      </w:r>
+    </w:p>
+    <w:p>
+      <w:pPr>
+        <w:ind w:firstLine="360"/>
+      </w:pPr>
+      <w:r>
+        <w:t>“</w:t>
+      </w:r>
+      <w:r>
+        <w:t>Yes,</w:t>
+      </w:r>
+      <w:r>
+        <w:t xml:space="preserve"> we named it </w:t>
+      </w:r>
+      <w:proofErr w:type="spellStart"/>
+      <w:r>
+        <w:t>Firewing</w:t>
+      </w:r>
+      <w:proofErr w:type="spellEnd"/>
+      <w:r>
+        <w:t>.” Realizing what Brittany was trying to do she added “Who told you that?”</w:t>
+      </w:r>
+    </w:p>
+    <w:p>
+      <w:pPr>
+        <w:ind w:firstLine="360"/>
+      </w:pPr>
+      <w:r>
+        <w:t>“Ok, I’ll tell you the truth, we haven’t told Tom you were the on shot. We didn’t want him to worry about you.</w:t>
+      </w:r>
+    </w:p>
+    <w:p>
+      <w:pPr>
+        <w:ind w:firstLine="360"/>
+      </w:pPr>
+      <w:r>
+        <w:t>Mrs. Smith came in, “Sorry, you can’t stay here right now. You may wait outside the room.”</w:t>
+      </w:r>
+    </w:p>
+    <w:p>
+      <w:pPr>
+        <w:ind w:firstLine="360"/>
+      </w:pPr>
+      <w:r>
+        <w:t>“No, we should be going.” Teagan said. The two girls picked up Tom and went back to the school. Lunch was over now but none of the went to class. They wanted to talk to Cassie. She should have been in Biology right now so that’s where they went. After asking the teachers where she was and not finding her, they knew there was trouble.</w:t>
+      </w:r>
+    </w:p>
+    <w:p>
+      <w:pPr>
+        <w:ind w:firstLine="360"/>
+      </w:pPr>
+    </w:p>
+    <w:p>
+      <w:pPr>
+        <w:pBdr>
+          <w:bottom w:val="single" w:sz="6" w:space="1" w:color="auto"/>
+        </w:pBdr>
+        <w:ind w:firstLine="360"/>
+        <w:jc w:val="center"/>
+      </w:pPr>
+      <w:r>
+        <w:t>TWELVE</w:t>
+      </w:r>
+    </w:p>
+    <w:p>
+      <w:pPr>
+        <w:ind w:firstLine="360"/>
+      </w:pPr>
+    </w:p>
     <w:sectPr>
       <w:type w:val="continuous"/>
       <w:pgSz w:w="12240" w:h="15840"/>

</xml_diff>